<commit_message>
Change the wind speed to 9m/s for the demo 'TestD3D11'
</commit_message>
<xml_diff>
--- a/docs/Water Wave Packets.docx
+++ b/docs/Water Wave Packets.docx
@@ -104,7 +104,7 @@
     <w:p>
       <w:pPr>
         <w:rPr>
-          <w:rFonts w:ascii="宋体" w:eastAsia="宋体" w:hAnsi="宋体" w:hint="eastAsia"/>
+          <w:rFonts w:ascii="宋体" w:eastAsia="宋体" w:hAnsi="宋体"/>
         </w:rPr>
       </w:pPr>
       <w:r>
@@ -1254,13 +1254,7 @@
               <w:rPr>
                 <w:rFonts w:ascii="Cambria Math" w:eastAsia="宋体" w:hAnsi="Cambria Math"/>
               </w:rPr>
-              <m:t>x</m:t>
-            </m:r>
-            <m:r>
-              <w:rPr>
-                <w:rFonts w:ascii="Cambria Math" w:eastAsia="宋体" w:hAnsi="Cambria Math"/>
-              </w:rPr>
-              <m:t>,t</m:t>
+              <m:t>x,t</m:t>
             </m:r>
           </m:e>
         </m:d>
@@ -1328,13 +1322,7 @@
                 <w:rPr>
                   <w:rFonts w:ascii="Cambria Math" w:eastAsia="宋体" w:hAnsi="Cambria Math"/>
                 </w:rPr>
-                <m:t>x</m:t>
-              </m:r>
-              <m:r>
-                <w:rPr>
-                  <w:rFonts w:ascii="Cambria Math" w:eastAsia="宋体" w:hAnsi="Cambria Math"/>
-                </w:rPr>
-                <m:t>,t</m:t>
+                <m:t>x,t</m:t>
               </m:r>
             </m:e>
           </m:d>
@@ -1558,13 +1546,7 @@
           <w:rPr>
             <w:rFonts w:ascii="Cambria Math" w:eastAsia="宋体" w:hAnsi="Cambria Math"/>
           </w:rPr>
-          <m:t>k</m:t>
-        </m:r>
-        <m:r>
-          <w:rPr>
-            <w:rFonts w:ascii="Cambria Math" w:eastAsia="宋体" w:hAnsi="Cambria Math"/>
-          </w:rPr>
-          <m:t>=2π/λ</m:t>
+          <m:t>k=2π/λ</m:t>
         </m:r>
       </m:oMath>
       <w:r>
@@ -1688,13 +1670,7 @@
           <w:rPr>
             <w:rFonts w:ascii="Cambria Math" w:eastAsia="宋体" w:hAnsi="Cambria Math"/>
           </w:rPr>
-          <m:t>ω</m:t>
-        </m:r>
-        <m:r>
-          <w:rPr>
-            <w:rFonts w:ascii="Cambria Math" w:eastAsia="宋体" w:hAnsi="Cambria Math"/>
-          </w:rPr>
-          <m:t>=2π/T</m:t>
+          <m:t>ω=2π/T</m:t>
         </m:r>
       </m:oMath>
       <w:r>
@@ -1977,7 +1953,7 @@
     <w:p>
       <w:pPr>
         <w:rPr>
-          <w:rFonts w:ascii="宋体" w:eastAsia="宋体" w:hAnsi="宋体" w:hint="eastAsia"/>
+          <w:rFonts w:ascii="宋体" w:eastAsia="宋体" w:hAnsi="宋体"/>
         </w:rPr>
       </w:pPr>
     </w:p>
@@ -2033,19 +2009,7 @@
         <w:rPr>
           <w:rFonts w:ascii="宋体" w:eastAsia="宋体" w:hAnsi="宋体" w:hint="eastAsia"/>
         </w:rPr>
-        <w:t>是水密度.</w:t>
-      </w:r>
-      <w:r>
-        <w:rPr>
-          <w:rFonts w:ascii="宋体" w:eastAsia="宋体" w:hAnsi="宋体"/>
-        </w:rPr>
-        <w:t xml:space="preserve"> </w:t>
-      </w:r>
-      <w:r>
-        <w:rPr>
-          <w:rFonts w:ascii="宋体" w:eastAsia="宋体" w:hAnsi="宋体" w:hint="eastAsia"/>
-        </w:rPr>
-        <w:t>频率</w:t>
+        <w:t>是水密度.频率</w:t>
       </w:r>
       <m:oMath>
         <m:r>
@@ -2166,8 +2130,34 @@
               <w:rPr>
                 <w:rFonts w:ascii="Cambria Math" w:eastAsia="宋体" w:hAnsi="Cambria Math"/>
               </w:rPr>
-              <m:t>x-ω</m:t>
+              <m:t>x-</m:t>
             </m:r>
+            <m:sSub>
+              <m:sSubPr>
+                <m:ctrlPr>
+                  <w:rPr>
+                    <w:rFonts w:ascii="Cambria Math" w:eastAsia="宋体" w:hAnsi="Cambria Math"/>
+                    <w:i/>
+                  </w:rPr>
+                </m:ctrlPr>
+              </m:sSubPr>
+              <m:e>
+                <m:r>
+                  <w:rPr>
+                    <w:rFonts w:ascii="Cambria Math" w:eastAsia="宋体" w:hAnsi="Cambria Math"/>
+                  </w:rPr>
+                  <m:t>c</m:t>
+                </m:r>
+              </m:e>
+              <m:sub>
+                <m:r>
+                  <w:rPr>
+                    <w:rFonts w:ascii="Cambria Math" w:eastAsia="宋体" w:hAnsi="Cambria Math"/>
+                  </w:rPr>
+                  <m:t>p</m:t>
+                </m:r>
+              </m:sub>
+            </m:sSub>
             <m:d>
               <m:dPr>
                 <m:ctrlPr>
@@ -2200,6 +2190,1611 @@
           <w:rFonts w:ascii="宋体" w:eastAsia="宋体" w:hAnsi="宋体" w:hint="eastAsia"/>
         </w:rPr>
         <w:t>,其中</w:t>
+      </w:r>
+    </w:p>
+    <w:p>
+      <w:pPr>
+        <w:rPr>
+          <w:rFonts w:ascii="宋体" w:eastAsia="宋体" w:hAnsi="宋体" w:hint="eastAsia"/>
+          <w:i/>
+        </w:rPr>
+      </w:pPr>
+      <m:oMathPara>
+        <m:oMathParaPr>
+          <m:jc m:val="right"/>
+        </m:oMathParaPr>
+        <m:oMath>
+          <m:sSub>
+            <m:sSubPr>
+              <m:ctrlPr>
+                <w:rPr>
+                  <w:rFonts w:ascii="Cambria Math" w:eastAsia="宋体" w:hAnsi="Cambria Math"/>
+                  <w:i/>
+                </w:rPr>
+              </m:ctrlPr>
+            </m:sSubPr>
+            <m:e>
+              <m:r>
+                <w:rPr>
+                  <w:rFonts w:ascii="Cambria Math" w:eastAsia="宋体" w:hAnsi="Cambria Math"/>
+                </w:rPr>
+                <m:t>c</m:t>
+              </m:r>
+            </m:e>
+            <m:sub>
+              <m:r>
+                <w:rPr>
+                  <w:rFonts w:ascii="Cambria Math" w:eastAsia="宋体" w:hAnsi="Cambria Math"/>
+                </w:rPr>
+                <m:t>p</m:t>
+              </m:r>
+            </m:sub>
+          </m:sSub>
+          <m:d>
+            <m:dPr>
+              <m:ctrlPr>
+                <w:rPr>
+                  <w:rFonts w:ascii="Cambria Math" w:eastAsia="宋体" w:hAnsi="Cambria Math"/>
+                  <w:i/>
+                </w:rPr>
+              </m:ctrlPr>
+            </m:dPr>
+            <m:e>
+              <m:r>
+                <w:rPr>
+                  <w:rFonts w:ascii="Cambria Math" w:eastAsia="宋体" w:hAnsi="Cambria Math"/>
+                </w:rPr>
+                <m:t>k,h</m:t>
+              </m:r>
+            </m:e>
+          </m:d>
+          <m:r>
+            <w:rPr>
+              <w:rFonts w:ascii="Cambria Math" w:eastAsia="宋体" w:hAnsi="Cambria Math"/>
+            </w:rPr>
+            <m:t>=</m:t>
+          </m:r>
+          <m:f>
+            <m:fPr>
+              <m:ctrlPr>
+                <w:rPr>
+                  <w:rFonts w:ascii="Cambria Math" w:eastAsia="宋体" w:hAnsi="Cambria Math"/>
+                  <w:i/>
+                </w:rPr>
+              </m:ctrlPr>
+            </m:fPr>
+            <m:num>
+              <m:r>
+                <w:rPr>
+                  <w:rFonts w:ascii="Cambria Math" w:eastAsia="宋体" w:hAnsi="Cambria Math"/>
+                </w:rPr>
+                <m:t>ω</m:t>
+              </m:r>
+              <m:d>
+                <m:dPr>
+                  <m:ctrlPr>
+                    <w:rPr>
+                      <w:rFonts w:ascii="Cambria Math" w:eastAsia="宋体" w:hAnsi="Cambria Math"/>
+                      <w:i/>
+                    </w:rPr>
+                  </m:ctrlPr>
+                </m:dPr>
+                <m:e>
+                  <m:r>
+                    <w:rPr>
+                      <w:rFonts w:ascii="Cambria Math" w:eastAsia="宋体" w:hAnsi="Cambria Math"/>
+                    </w:rPr>
+                    <m:t>k,h</m:t>
+                  </m:r>
+                </m:e>
+              </m:d>
+            </m:num>
+            <m:den>
+              <m:r>
+                <w:rPr>
+                  <w:rFonts w:ascii="Cambria Math" w:eastAsia="宋体" w:hAnsi="Cambria Math"/>
+                </w:rPr>
+                <m:t>k</m:t>
+              </m:r>
+            </m:den>
+          </m:f>
+          <m:r>
+            <w:rPr>
+              <w:rFonts w:ascii="Cambria Math" w:eastAsia="宋体" w:hAnsi="Cambria Math"/>
+            </w:rPr>
+            <m:t>=</m:t>
+          </m:r>
+          <m:rad>
+            <m:radPr>
+              <m:degHide m:val="1"/>
+              <m:ctrlPr>
+                <w:rPr>
+                  <w:rFonts w:ascii="Cambria Math" w:eastAsia="宋体" w:hAnsi="Cambria Math"/>
+                  <w:i/>
+                </w:rPr>
+              </m:ctrlPr>
+            </m:radPr>
+            <m:deg/>
+            <m:e>
+              <m:d>
+                <m:dPr>
+                  <m:ctrlPr>
+                    <w:rPr>
+                      <w:rFonts w:ascii="Cambria Math" w:eastAsia="宋体" w:hAnsi="Cambria Math"/>
+                      <w:i/>
+                    </w:rPr>
+                  </m:ctrlPr>
+                </m:dPr>
+                <m:e>
+                  <m:f>
+                    <m:fPr>
+                      <m:ctrlPr>
+                        <w:rPr>
+                          <w:rFonts w:ascii="Cambria Math" w:eastAsia="宋体" w:hAnsi="Cambria Math"/>
+                          <w:i/>
+                        </w:rPr>
+                      </m:ctrlPr>
+                    </m:fPr>
+                    <m:num>
+                      <m:r>
+                        <w:rPr>
+                          <w:rFonts w:ascii="Cambria Math" w:eastAsia="宋体" w:hAnsi="Cambria Math"/>
+                        </w:rPr>
+                        <m:t>g</m:t>
+                      </m:r>
+                    </m:num>
+                    <m:den>
+                      <m:r>
+                        <w:rPr>
+                          <w:rFonts w:ascii="Cambria Math" w:eastAsia="宋体" w:hAnsi="Cambria Math"/>
+                        </w:rPr>
+                        <m:t>k</m:t>
+                      </m:r>
+                    </m:den>
+                  </m:f>
+                  <m:r>
+                    <w:rPr>
+                      <w:rFonts w:ascii="Cambria Math" w:eastAsia="宋体" w:hAnsi="Cambria Math"/>
+                    </w:rPr>
+                    <m:t>+</m:t>
+                  </m:r>
+                  <m:f>
+                    <m:fPr>
+                      <m:ctrlPr>
+                        <w:rPr>
+                          <w:rFonts w:ascii="Cambria Math" w:eastAsia="宋体" w:hAnsi="Cambria Math"/>
+                          <w:i/>
+                        </w:rPr>
+                      </m:ctrlPr>
+                    </m:fPr>
+                    <m:num>
+                      <m:r>
+                        <w:rPr>
+                          <w:rFonts w:ascii="Cambria Math" w:eastAsia="宋体" w:hAnsi="Cambria Math"/>
+                        </w:rPr>
+                        <m:t>σ</m:t>
+                      </m:r>
+                    </m:num>
+                    <m:den>
+                      <m:r>
+                        <w:rPr>
+                          <w:rFonts w:ascii="Cambria Math" w:eastAsia="宋体" w:hAnsi="Cambria Math"/>
+                        </w:rPr>
+                        <m:t>ρ</m:t>
+                      </m:r>
+                    </m:den>
+                  </m:f>
+                  <m:r>
+                    <w:rPr>
+                      <w:rFonts w:ascii="Cambria Math" w:eastAsia="宋体" w:hAnsi="Cambria Math"/>
+                    </w:rPr>
+                    <m:t>k</m:t>
+                  </m:r>
+                </m:e>
+              </m:d>
+              <m:func>
+                <m:funcPr>
+                  <m:ctrlPr>
+                    <w:rPr>
+                      <w:rFonts w:ascii="Cambria Math" w:eastAsia="宋体" w:hAnsi="Cambria Math"/>
+                      <w:i/>
+                    </w:rPr>
+                  </m:ctrlPr>
+                </m:funcPr>
+                <m:fName>
+                  <m:r>
+                    <m:rPr>
+                      <m:sty m:val="p"/>
+                    </m:rPr>
+                    <w:rPr>
+                      <w:rFonts w:ascii="Cambria Math" w:eastAsia="宋体" w:hAnsi="Cambria Math"/>
+                    </w:rPr>
+                    <m:t>tanh</m:t>
+                  </m:r>
+                </m:fName>
+                <m:e>
+                  <m:d>
+                    <m:dPr>
+                      <m:ctrlPr>
+                        <w:rPr>
+                          <w:rFonts w:ascii="Cambria Math" w:eastAsia="宋体" w:hAnsi="Cambria Math"/>
+                          <w:i/>
+                        </w:rPr>
+                      </m:ctrlPr>
+                    </m:dPr>
+                    <m:e>
+                      <m:r>
+                        <w:rPr>
+                          <w:rFonts w:ascii="Cambria Math" w:eastAsia="宋体" w:hAnsi="Cambria Math"/>
+                        </w:rPr>
+                        <m:t>kh</m:t>
+                      </m:r>
+                    </m:e>
+                  </m:d>
+                </m:e>
+              </m:func>
+            </m:e>
+          </m:rad>
+          <m:r>
+            <w:rPr>
+              <w:rFonts w:ascii="Cambria Math" w:eastAsia="宋体" w:hAnsi="Cambria Math"/>
+            </w:rPr>
+            <m:t xml:space="preserve">                                    </m:t>
+          </m:r>
+          <m:d>
+            <m:dPr>
+              <m:ctrlPr>
+                <w:rPr>
+                  <w:rFonts w:ascii="Cambria Math" w:eastAsia="宋体" w:hAnsi="Cambria Math"/>
+                  <w:i/>
+                </w:rPr>
+              </m:ctrlPr>
+            </m:dPr>
+            <m:e>
+              <m:r>
+                <w:rPr>
+                  <w:rFonts w:ascii="Cambria Math" w:eastAsia="宋体" w:hAnsi="Cambria Math"/>
+                </w:rPr>
+                <m:t>3</m:t>
+              </m:r>
+            </m:e>
+          </m:d>
+          <m:r>
+            <w:rPr>
+              <w:rFonts w:ascii="Cambria Math" w:eastAsia="宋体" w:hAnsi="Cambria Math"/>
+            </w:rPr>
+            <m:t xml:space="preserve">       </m:t>
+          </m:r>
+        </m:oMath>
+      </m:oMathPara>
+    </w:p>
+    <w:p>
+      <w:pPr>
+        <w:rPr>
+          <w:rFonts w:ascii="宋体" w:eastAsia="宋体" w:hAnsi="宋体"/>
+        </w:rPr>
+      </w:pPr>
+      <w:r>
+        <w:rPr>
+          <w:rFonts w:ascii="宋体" w:eastAsia="宋体" w:hAnsi="宋体" w:hint="eastAsia"/>
+        </w:rPr>
+        <w:t>是给定波长的传播速度,一般称为相速度(</w:t>
+      </w:r>
+      <w:r>
+        <w:rPr>
+          <w:rFonts w:ascii="宋体" w:eastAsia="宋体" w:hAnsi="宋体"/>
+        </w:rPr>
+        <w:t>phase velocity)</w:t>
+      </w:r>
+      <w:r>
+        <w:rPr>
+          <w:rFonts w:ascii="宋体" w:eastAsia="宋体" w:hAnsi="宋体" w:hint="eastAsia"/>
+        </w:rPr>
+        <w:t>.在2D空间中,波长为</w:t>
+      </w:r>
+      <m:oMath>
+        <m:r>
+          <w:rPr>
+            <w:rFonts w:ascii="Cambria Math" w:eastAsia="宋体" w:hAnsi="Cambria Math"/>
+          </w:rPr>
+          <m:t>k</m:t>
+        </m:r>
+      </m:oMath>
+      <w:r>
+        <w:rPr>
+          <w:rFonts w:ascii="宋体" w:eastAsia="宋体" w:hAnsi="宋体" w:hint="eastAsia"/>
+        </w:rPr>
+        <w:t>的水波在面积为A的水面上的能量是</w:t>
+      </w:r>
+    </w:p>
+    <w:p>
+      <w:pPr>
+        <w:rPr>
+          <w:rFonts w:ascii="宋体" w:eastAsia="宋体" w:hAnsi="宋体"/>
+        </w:rPr>
+      </w:pPr>
+      <m:oMathPara>
+        <m:oMathParaPr>
+          <m:jc m:val="right"/>
+        </m:oMathParaPr>
+        <m:oMath>
+          <m:r>
+            <w:rPr>
+              <w:rFonts w:ascii="Cambria Math" w:eastAsia="宋体" w:hAnsi="Cambria Math"/>
+            </w:rPr>
+            <m:t>E</m:t>
+          </m:r>
+          <m:d>
+            <m:dPr>
+              <m:ctrlPr>
+                <w:rPr>
+                  <w:rFonts w:ascii="Cambria Math" w:eastAsia="宋体" w:hAnsi="Cambria Math"/>
+                  <w:i/>
+                </w:rPr>
+              </m:ctrlPr>
+            </m:dPr>
+            <m:e>
+              <m:r>
+                <w:rPr>
+                  <w:rFonts w:ascii="Cambria Math" w:eastAsia="宋体" w:hAnsi="Cambria Math"/>
+                </w:rPr>
+                <m:t>k</m:t>
+              </m:r>
+            </m:e>
+          </m:d>
+          <m:r>
+            <w:rPr>
+              <w:rFonts w:ascii="Cambria Math" w:eastAsia="宋体" w:hAnsi="Cambria Math"/>
+            </w:rPr>
+            <m:t>=</m:t>
+          </m:r>
+          <m:nary>
+            <m:naryPr>
+              <m:limLoc m:val="subSup"/>
+              <m:ctrlPr>
+                <w:rPr>
+                  <w:rFonts w:ascii="Cambria Math" w:eastAsia="宋体" w:hAnsi="Cambria Math"/>
+                  <w:i/>
+                </w:rPr>
+              </m:ctrlPr>
+            </m:naryPr>
+            <m:sub>
+              <m:r>
+                <w:rPr>
+                  <w:rFonts w:ascii="Cambria Math" w:eastAsia="宋体" w:hAnsi="Cambria Math"/>
+                </w:rPr>
+                <m:t>A</m:t>
+              </m:r>
+            </m:sub>
+            <m:sup>
+              <m:r>
+                <w:rPr>
+                  <w:rFonts w:ascii="Cambria Math" w:eastAsia="宋体" w:hAnsi="Cambria Math"/>
+                </w:rPr>
+                <m:t xml:space="preserve"> </m:t>
+              </m:r>
+            </m:sup>
+            <m:e>
+              <m:f>
+                <m:fPr>
+                  <m:ctrlPr>
+                    <w:rPr>
+                      <w:rFonts w:ascii="Cambria Math" w:eastAsia="宋体" w:hAnsi="Cambria Math"/>
+                      <w:i/>
+                    </w:rPr>
+                  </m:ctrlPr>
+                </m:fPr>
+                <m:num>
+                  <m:r>
+                    <w:rPr>
+                      <w:rFonts w:ascii="Cambria Math" w:eastAsia="宋体" w:hAnsi="Cambria Math"/>
+                    </w:rPr>
+                    <m:t>1</m:t>
+                  </m:r>
+                </m:num>
+                <m:den>
+                  <m:r>
+                    <w:rPr>
+                      <w:rFonts w:ascii="Cambria Math" w:eastAsia="宋体" w:hAnsi="Cambria Math"/>
+                    </w:rPr>
+                    <m:t>2</m:t>
+                  </m:r>
+                </m:den>
+              </m:f>
+              <m:d>
+                <m:dPr>
+                  <m:ctrlPr>
+                    <w:rPr>
+                      <w:rFonts w:ascii="Cambria Math" w:eastAsia="宋体" w:hAnsi="Cambria Math"/>
+                      <w:i/>
+                    </w:rPr>
+                  </m:ctrlPr>
+                </m:dPr>
+                <m:e>
+                  <m:r>
+                    <w:rPr>
+                      <w:rFonts w:ascii="Cambria Math" w:eastAsia="宋体" w:hAnsi="Cambria Math"/>
+                    </w:rPr>
+                    <m:t>ρ</m:t>
+                  </m:r>
+                  <m:r>
+                    <w:rPr>
+                      <w:rFonts w:ascii="Cambria Math" w:eastAsia="宋体" w:hAnsi="Cambria Math"/>
+                    </w:rPr>
+                    <m:t>g+</m:t>
+                  </m:r>
+                  <m:r>
+                    <w:rPr>
+                      <w:rFonts w:ascii="Cambria Math" w:eastAsia="宋体" w:hAnsi="Cambria Math"/>
+                    </w:rPr>
+                    <m:t>σ</m:t>
+                  </m:r>
+                  <m:sSup>
+                    <m:sSupPr>
+                      <m:ctrlPr>
+                        <w:rPr>
+                          <w:rFonts w:ascii="Cambria Math" w:eastAsia="宋体" w:hAnsi="Cambria Math"/>
+                          <w:i/>
+                        </w:rPr>
+                      </m:ctrlPr>
+                    </m:sSupPr>
+                    <m:e>
+                      <m:r>
+                        <w:rPr>
+                          <w:rFonts w:ascii="Cambria Math" w:eastAsia="宋体" w:hAnsi="Cambria Math"/>
+                        </w:rPr>
+                        <m:t>k</m:t>
+                      </m:r>
+                    </m:e>
+                    <m:sup>
+                      <m:r>
+                        <w:rPr>
+                          <w:rFonts w:ascii="Cambria Math" w:eastAsia="宋体" w:hAnsi="Cambria Math"/>
+                        </w:rPr>
+                        <m:t>2</m:t>
+                      </m:r>
+                    </m:sup>
+                  </m:sSup>
+                </m:e>
+              </m:d>
+              <m:sSup>
+                <m:sSupPr>
+                  <m:ctrlPr>
+                    <w:rPr>
+                      <w:rFonts w:ascii="Cambria Math" w:eastAsia="宋体" w:hAnsi="Cambria Math"/>
+                      <w:i/>
+                    </w:rPr>
+                  </m:ctrlPr>
+                </m:sSupPr>
+                <m:e>
+                  <m:d>
+                    <m:dPr>
+                      <m:ctrlPr>
+                        <w:rPr>
+                          <w:rFonts w:ascii="Cambria Math" w:eastAsia="宋体" w:hAnsi="Cambria Math"/>
+                          <w:i/>
+                        </w:rPr>
+                      </m:ctrlPr>
+                    </m:dPr>
+                    <m:e>
+                      <m:r>
+                        <w:rPr>
+                          <w:rFonts w:ascii="Cambria Math" w:eastAsia="宋体" w:hAnsi="Cambria Math"/>
+                        </w:rPr>
+                        <m:t>a</m:t>
+                      </m:r>
+                      <m:d>
+                        <m:dPr>
+                          <m:ctrlPr>
+                            <w:rPr>
+                              <w:rFonts w:ascii="Cambria Math" w:eastAsia="宋体" w:hAnsi="Cambria Math"/>
+                              <w:i/>
+                            </w:rPr>
+                          </m:ctrlPr>
+                        </m:dPr>
+                        <m:e>
+                          <m:r>
+                            <m:rPr>
+                              <m:sty m:val="bi"/>
+                            </m:rPr>
+                            <w:rPr>
+                              <w:rFonts w:ascii="Cambria Math" w:eastAsia="宋体" w:hAnsi="Cambria Math"/>
+                            </w:rPr>
+                            <m:t>x</m:t>
+                          </m:r>
+                        </m:e>
+                      </m:d>
+                    </m:e>
+                  </m:d>
+                </m:e>
+                <m:sup>
+                  <m:r>
+                    <w:rPr>
+                      <w:rFonts w:ascii="Cambria Math" w:eastAsia="宋体" w:hAnsi="Cambria Math" w:hint="eastAsia"/>
+                    </w:rPr>
+                    <m:t>2</m:t>
+                  </m:r>
+                </m:sup>
+              </m:sSup>
+              <m:r>
+                <w:rPr>
+                  <w:rFonts w:ascii="Cambria Math" w:eastAsia="宋体" w:hAnsi="Cambria Math" w:hint="eastAsia"/>
+                </w:rPr>
+                <m:t>d</m:t>
+              </m:r>
+              <m:r>
+                <w:rPr>
+                  <w:rFonts w:ascii="Cambria Math" w:eastAsia="宋体" w:hAnsi="Cambria Math"/>
+                </w:rPr>
+                <m:t>A</m:t>
+              </m:r>
+            </m:e>
+          </m:nary>
+          <m:r>
+            <w:rPr>
+              <w:rFonts w:ascii="Cambria Math" w:eastAsia="宋体" w:hAnsi="Cambria Math"/>
+            </w:rPr>
+            <m:t xml:space="preserve">.                                      </m:t>
+          </m:r>
+          <m:d>
+            <m:dPr>
+              <m:ctrlPr>
+                <w:rPr>
+                  <w:rFonts w:ascii="Cambria Math" w:eastAsia="宋体" w:hAnsi="Cambria Math"/>
+                  <w:i/>
+                </w:rPr>
+              </m:ctrlPr>
+            </m:dPr>
+            <m:e>
+              <m:r>
+                <w:rPr>
+                  <w:rFonts w:ascii="Cambria Math" w:eastAsia="宋体" w:hAnsi="Cambria Math"/>
+                </w:rPr>
+                <m:t>4</m:t>
+              </m:r>
+            </m:e>
+          </m:d>
+          <m:r>
+            <w:rPr>
+              <w:rFonts w:ascii="Cambria Math" w:eastAsia="宋体" w:hAnsi="Cambria Math"/>
+            </w:rPr>
+            <m:t xml:space="preserve">       </m:t>
+          </m:r>
+        </m:oMath>
+      </m:oMathPara>
+    </w:p>
+    <w:p>
+      <w:pPr>
+        <w:rPr>
+          <w:rFonts w:ascii="宋体" w:eastAsia="宋体" w:hAnsi="宋体"/>
+        </w:rPr>
+      </w:pPr>
+      <w:r>
+        <w:rPr>
+          <w:rFonts w:ascii="宋体" w:eastAsia="宋体" w:hAnsi="宋体" w:hint="eastAsia"/>
+        </w:rPr>
+        <w:t>波能以</w:t>
+      </w:r>
+      <w:r>
+        <w:rPr>
+          <w:rFonts w:ascii="宋体" w:eastAsia="宋体" w:hAnsi="宋体"/>
+        </w:rPr>
+        <w:t>群</w:t>
+      </w:r>
+      <w:r>
+        <w:rPr>
+          <w:rFonts w:ascii="宋体" w:eastAsia="宋体" w:hAnsi="宋体" w:hint="eastAsia"/>
+        </w:rPr>
+        <w:t>速度(</w:t>
+      </w:r>
+      <w:r>
+        <w:rPr>
+          <w:rFonts w:ascii="宋体" w:eastAsia="宋体" w:hAnsi="宋体"/>
+        </w:rPr>
+        <w:t>group velocity)</w:t>
+      </w:r>
+      <m:oMath>
+        <m:r>
+          <w:rPr>
+            <w:rFonts w:ascii="Cambria Math" w:eastAsia="宋体" w:hAnsi="Cambria Math"/>
+          </w:rPr>
+          <m:t xml:space="preserve"> </m:t>
+        </m:r>
+        <m:sSub>
+          <m:sSubPr>
+            <m:ctrlPr>
+              <w:rPr>
+                <w:rFonts w:ascii="Cambria Math" w:eastAsia="宋体" w:hAnsi="Cambria Math"/>
+                <w:i/>
+              </w:rPr>
+            </m:ctrlPr>
+          </m:sSubPr>
+          <m:e>
+            <m:r>
+              <w:rPr>
+                <w:rFonts w:ascii="Cambria Math" w:eastAsia="宋体" w:hAnsi="Cambria Math"/>
+              </w:rPr>
+              <m:t>c</m:t>
+            </m:r>
+          </m:e>
+          <m:sub>
+            <m:r>
+              <w:rPr>
+                <w:rFonts w:ascii="Cambria Math" w:eastAsia="宋体" w:hAnsi="Cambria Math"/>
+              </w:rPr>
+              <m:t>g</m:t>
+            </m:r>
+          </m:sub>
+        </m:sSub>
+      </m:oMath>
+      <w:r>
+        <w:rPr>
+          <w:rFonts w:ascii="宋体" w:eastAsia="宋体" w:hAnsi="宋体" w:hint="eastAsia"/>
+        </w:rPr>
+        <w:t>运动,定义为</w:t>
+      </w:r>
+    </w:p>
+    <w:p>
+      <w:pPr>
+        <w:rPr>
+          <w:rFonts w:ascii="宋体" w:eastAsia="宋体" w:hAnsi="宋体"/>
+        </w:rPr>
+      </w:pPr>
+      <m:oMathPara>
+        <m:oMathParaPr>
+          <m:jc m:val="right"/>
+        </m:oMathParaPr>
+        <m:oMath>
+          <m:sSub>
+            <m:sSubPr>
+              <m:ctrlPr>
+                <w:rPr>
+                  <w:rFonts w:ascii="Cambria Math" w:eastAsia="宋体" w:hAnsi="Cambria Math"/>
+                  <w:i/>
+                </w:rPr>
+              </m:ctrlPr>
+            </m:sSubPr>
+            <m:e>
+              <m:r>
+                <w:rPr>
+                  <w:rFonts w:ascii="Cambria Math" w:eastAsia="宋体" w:hAnsi="Cambria Math"/>
+                </w:rPr>
+                <m:t>c</m:t>
+              </m:r>
+            </m:e>
+            <m:sub>
+              <m:r>
+                <w:rPr>
+                  <w:rFonts w:ascii="Cambria Math" w:eastAsia="宋体" w:hAnsi="Cambria Math"/>
+                </w:rPr>
+                <m:t>g</m:t>
+              </m:r>
+            </m:sub>
+          </m:sSub>
+          <m:d>
+            <m:dPr>
+              <m:ctrlPr>
+                <w:rPr>
+                  <w:rFonts w:ascii="Cambria Math" w:eastAsia="宋体" w:hAnsi="Cambria Math"/>
+                  <w:i/>
+                </w:rPr>
+              </m:ctrlPr>
+            </m:dPr>
+            <m:e>
+              <m:r>
+                <w:rPr>
+                  <w:rFonts w:ascii="Cambria Math" w:eastAsia="宋体" w:hAnsi="Cambria Math"/>
+                </w:rPr>
+                <m:t>k</m:t>
+              </m:r>
+            </m:e>
+          </m:d>
+          <m:r>
+            <w:rPr>
+              <w:rFonts w:ascii="Cambria Math" w:eastAsia="宋体" w:hAnsi="Cambria Math"/>
+            </w:rPr>
+            <m:t>=</m:t>
+          </m:r>
+          <m:f>
+            <m:fPr>
+              <m:ctrlPr>
+                <w:rPr>
+                  <w:rFonts w:ascii="Cambria Math" w:eastAsia="宋体" w:hAnsi="Cambria Math"/>
+                  <w:i/>
+                </w:rPr>
+              </m:ctrlPr>
+            </m:fPr>
+            <m:num>
+              <m:r>
+                <w:rPr>
+                  <w:rFonts w:ascii="Cambria Math" w:eastAsia="宋体" w:hAnsi="Cambria Math"/>
+                </w:rPr>
+                <m:t>dω</m:t>
+              </m:r>
+            </m:num>
+            <m:den>
+              <m:r>
+                <w:rPr>
+                  <w:rFonts w:ascii="Cambria Math" w:eastAsia="宋体" w:hAnsi="Cambria Math"/>
+                </w:rPr>
+                <m:t>dk</m:t>
+              </m:r>
+            </m:den>
+          </m:f>
+          <m:r>
+            <w:rPr>
+              <w:rFonts w:ascii="Cambria Math" w:eastAsia="宋体" w:hAnsi="Cambria Math"/>
+            </w:rPr>
+            <m:t xml:space="preserve">                                                                                    </m:t>
+          </m:r>
+          <m:d>
+            <m:dPr>
+              <m:ctrlPr>
+                <w:rPr>
+                  <w:rFonts w:ascii="Cambria Math" w:eastAsia="宋体" w:hAnsi="Cambria Math"/>
+                  <w:i/>
+                </w:rPr>
+              </m:ctrlPr>
+            </m:dPr>
+            <m:e>
+              <m:r>
+                <w:rPr>
+                  <w:rFonts w:ascii="Cambria Math" w:eastAsia="宋体" w:hAnsi="Cambria Math"/>
+                </w:rPr>
+                <m:t>5</m:t>
+              </m:r>
+            </m:e>
+          </m:d>
+          <m:r>
+            <w:rPr>
+              <w:rFonts w:ascii="Cambria Math" w:eastAsia="宋体" w:hAnsi="Cambria Math"/>
+            </w:rPr>
+            <m:t xml:space="preserve">       </m:t>
+          </m:r>
+        </m:oMath>
+      </m:oMathPara>
+    </w:p>
+    <w:p>
+      <w:pPr>
+        <w:rPr>
+          <w:rFonts w:ascii="宋体" w:eastAsia="宋体" w:hAnsi="宋体"/>
+        </w:rPr>
+      </w:pPr>
+      <w:r>
+        <w:rPr>
+          <w:rFonts w:ascii="宋体" w:eastAsia="宋体" w:hAnsi="宋体" w:hint="eastAsia"/>
+        </w:rPr>
+        <w:t>并且更多的讨论在附录A</w:t>
+      </w:r>
+      <w:r>
+        <w:rPr>
+          <w:rFonts w:ascii="宋体" w:eastAsia="宋体" w:hAnsi="宋体"/>
+        </w:rPr>
+        <w:t xml:space="preserve">. </w:t>
+      </w:r>
+      <w:r>
+        <w:rPr>
+          <w:rFonts w:ascii="宋体" w:eastAsia="宋体" w:hAnsi="宋体" w:hint="eastAsia"/>
+        </w:rPr>
+        <w:t>在一维度</w:t>
+      </w:r>
+      <w:r>
+        <w:rPr>
+          <w:rFonts w:ascii="宋体" w:eastAsia="宋体" w:hAnsi="宋体" w:hint="eastAsia"/>
+        </w:rPr>
+        <w:t>空间,</w:t>
+      </w:r>
+      <m:oMath>
+        <m:r>
+          <w:rPr>
+            <w:rFonts w:ascii="Cambria Math" w:eastAsia="宋体" w:hAnsi="Cambria Math"/>
+          </w:rPr>
+          <m:t>k,</m:t>
+        </m:r>
+        <m:sSub>
+          <m:sSubPr>
+            <m:ctrlPr>
+              <w:rPr>
+                <w:rFonts w:ascii="Cambria Math" w:eastAsia="宋体" w:hAnsi="Cambria Math"/>
+                <w:i/>
+              </w:rPr>
+            </m:ctrlPr>
+          </m:sSubPr>
+          <m:e>
+            <m:r>
+              <w:rPr>
+                <w:rFonts w:ascii="Cambria Math" w:eastAsia="宋体" w:hAnsi="Cambria Math"/>
+              </w:rPr>
+              <m:t>c</m:t>
+            </m:r>
+          </m:e>
+          <m:sub>
+            <m:r>
+              <w:rPr>
+                <w:rFonts w:ascii="Cambria Math" w:eastAsia="宋体" w:hAnsi="Cambria Math"/>
+              </w:rPr>
+              <m:t>p</m:t>
+            </m:r>
+          </m:sub>
+        </m:sSub>
+      </m:oMath>
+      <w:r>
+        <w:rPr>
+          <w:rFonts w:ascii="宋体" w:eastAsia="宋体" w:hAnsi="宋体"/>
+        </w:rPr>
+        <w:t>和</w:t>
+      </w:r>
+      <m:oMath>
+        <m:sSub>
+          <m:sSubPr>
+            <m:ctrlPr>
+              <w:rPr>
+                <w:rFonts w:ascii="Cambria Math" w:eastAsia="宋体" w:hAnsi="Cambria Math"/>
+                <w:i/>
+              </w:rPr>
+            </m:ctrlPr>
+          </m:sSubPr>
+          <m:e>
+            <m:r>
+              <w:rPr>
+                <w:rFonts w:ascii="Cambria Math" w:eastAsia="宋体" w:hAnsi="Cambria Math"/>
+              </w:rPr>
+              <m:t>c</m:t>
+            </m:r>
+          </m:e>
+          <m:sub>
+            <m:r>
+              <w:rPr>
+                <w:rFonts w:ascii="Cambria Math" w:eastAsia="宋体" w:hAnsi="Cambria Math"/>
+              </w:rPr>
+              <m:t>g</m:t>
+            </m:r>
+          </m:sub>
+        </m:sSub>
+      </m:oMath>
+      <w:r>
+        <w:rPr>
+          <w:rFonts w:ascii="宋体" w:eastAsia="宋体" w:hAnsi="宋体"/>
+        </w:rPr>
+        <w:t>是标量</w:t>
+      </w:r>
+      <w:r>
+        <w:rPr>
+          <w:rFonts w:ascii="宋体" w:eastAsia="宋体" w:hAnsi="宋体" w:hint="eastAsia"/>
+        </w:rPr>
+        <w:t>.</w:t>
+      </w:r>
+      <w:r>
+        <w:rPr>
+          <w:rFonts w:ascii="宋体" w:eastAsia="宋体" w:hAnsi="宋体"/>
+        </w:rPr>
+        <w:t>在二维</w:t>
+      </w:r>
+      <w:r>
+        <w:rPr>
+          <w:rFonts w:ascii="宋体" w:eastAsia="宋体" w:hAnsi="宋体" w:hint="eastAsia"/>
+        </w:rPr>
+        <w:t>空间</w:t>
+      </w:r>
+      <w:r>
+        <w:rPr>
+          <w:rFonts w:ascii="宋体" w:eastAsia="宋体" w:hAnsi="宋体"/>
+        </w:rPr>
+        <w:t>，它们是向量</w:t>
+      </w:r>
+      <m:oMath>
+        <m:r>
+          <m:rPr>
+            <m:sty m:val="bi"/>
+          </m:rPr>
+          <w:rPr>
+            <w:rFonts w:ascii="Cambria Math" w:eastAsia="宋体" w:hAnsi="Cambria Math"/>
+          </w:rPr>
+          <m:t>k</m:t>
+        </m:r>
+        <m:r>
+          <w:rPr>
+            <w:rFonts w:ascii="Cambria Math" w:eastAsia="宋体" w:hAnsi="Cambria Math"/>
+          </w:rPr>
+          <m:t>,</m:t>
+        </m:r>
+        <m:sSub>
+          <m:sSubPr>
+            <m:ctrlPr>
+              <w:rPr>
+                <w:rFonts w:ascii="Cambria Math" w:eastAsia="宋体" w:hAnsi="Cambria Math"/>
+                <w:i/>
+              </w:rPr>
+            </m:ctrlPr>
+          </m:sSubPr>
+          <m:e>
+            <m:r>
+              <m:rPr>
+                <m:sty m:val="bi"/>
+              </m:rPr>
+              <w:rPr>
+                <w:rFonts w:ascii="Cambria Math" w:eastAsia="宋体" w:hAnsi="Cambria Math"/>
+              </w:rPr>
+              <m:t>c</m:t>
+            </m:r>
+          </m:e>
+          <m:sub>
+            <m:r>
+              <w:rPr>
+                <w:rFonts w:ascii="Cambria Math" w:eastAsia="宋体" w:hAnsi="Cambria Math"/>
+              </w:rPr>
+              <m:t>p</m:t>
+            </m:r>
+          </m:sub>
+        </m:sSub>
+      </m:oMath>
+      <w:r>
+        <w:rPr>
+          <w:rFonts w:ascii="宋体" w:eastAsia="宋体" w:hAnsi="宋体"/>
+        </w:rPr>
+        <w:t>和</w:t>
+      </w:r>
+      <m:oMath>
+        <m:sSub>
+          <m:sSubPr>
+            <m:ctrlPr>
+              <w:rPr>
+                <w:rFonts w:ascii="Cambria Math" w:eastAsia="宋体" w:hAnsi="Cambria Math"/>
+                <w:i/>
+              </w:rPr>
+            </m:ctrlPr>
+          </m:sSubPr>
+          <m:e>
+            <m:r>
+              <m:rPr>
+                <m:sty m:val="bi"/>
+              </m:rPr>
+              <w:rPr>
+                <w:rFonts w:ascii="Cambria Math" w:eastAsia="宋体" w:hAnsi="Cambria Math"/>
+              </w:rPr>
+              <m:t>c</m:t>
+            </m:r>
+          </m:e>
+          <m:sub>
+            <m:r>
+              <w:rPr>
+                <w:rFonts w:ascii="Cambria Math" w:eastAsia="宋体" w:hAnsi="Cambria Math"/>
+              </w:rPr>
+              <m:t>g</m:t>
+            </m:r>
+          </m:sub>
+        </m:sSub>
+      </m:oMath>
+      <w:r>
+        <w:rPr>
+          <w:rFonts w:ascii="宋体" w:eastAsia="宋体" w:hAnsi="宋体" w:hint="eastAsia"/>
+        </w:rPr>
+        <w:t>,</w:t>
+      </w:r>
+      <w:r>
+        <w:rPr>
+          <w:rFonts w:ascii="宋体" w:eastAsia="宋体" w:hAnsi="宋体"/>
+        </w:rPr>
+        <w:t>并且我们使用标量</w:t>
+      </w:r>
+      <m:oMath>
+        <m:r>
+          <w:rPr>
+            <w:rFonts w:ascii="Cambria Math" w:eastAsia="宋体" w:hAnsi="Cambria Math"/>
+          </w:rPr>
+          <m:t>k</m:t>
+        </m:r>
+      </m:oMath>
+      <w:r>
+        <w:rPr>
+          <w:rFonts w:ascii="宋体" w:eastAsia="宋体" w:hAnsi="宋体"/>
+        </w:rPr>
+        <w:t>作</w:t>
+      </w:r>
+      <w:r>
+        <w:rPr>
+          <w:rFonts w:ascii="宋体" w:eastAsia="宋体" w:hAnsi="宋体" w:hint="eastAsia"/>
+        </w:rPr>
+        <w:t>为波向量</w:t>
+      </w:r>
+      <w:r>
+        <w:rPr>
+          <w:rFonts w:ascii="宋体" w:eastAsia="宋体" w:hAnsi="宋体"/>
+        </w:rPr>
+        <w:t>大小的简写</w:t>
+      </w:r>
+      <m:oMath>
+        <m:d>
+          <m:dPr>
+            <m:begChr m:val="‖"/>
+            <m:endChr m:val="‖"/>
+            <m:ctrlPr>
+              <w:rPr>
+                <w:rFonts w:ascii="Cambria Math" w:eastAsia="宋体" w:hAnsi="Cambria Math"/>
+                <w:i/>
+              </w:rPr>
+            </m:ctrlPr>
+          </m:dPr>
+          <m:e>
+            <m:r>
+              <m:rPr>
+                <m:sty m:val="bi"/>
+              </m:rPr>
+              <w:rPr>
+                <w:rFonts w:ascii="Cambria Math" w:eastAsia="宋体" w:hAnsi="Cambria Math"/>
+              </w:rPr>
+              <m:t>k</m:t>
+            </m:r>
+          </m:e>
+        </m:d>
+      </m:oMath>
+      <w:r>
+        <w:rPr>
+          <w:rFonts w:ascii="宋体" w:eastAsia="宋体" w:hAnsi="宋体" w:hint="eastAsia"/>
+        </w:rPr>
+        <w:t>.</w:t>
+      </w:r>
+    </w:p>
+    <w:p>
+      <w:pPr>
+        <w:rPr>
+          <w:rFonts w:ascii="宋体" w:eastAsia="宋体" w:hAnsi="宋体"/>
+        </w:rPr>
+      </w:pPr>
+    </w:p>
+    <w:p>
+      <w:pPr>
+        <w:rPr>
+          <w:rFonts w:ascii="宋体" w:eastAsia="宋体" w:hAnsi="宋体"/>
+        </w:rPr>
+      </w:pPr>
+      <w:r>
+        <w:rPr>
+          <w:rFonts w:ascii="宋体" w:eastAsia="宋体" w:hAnsi="宋体" w:hint="eastAsia"/>
+        </w:rPr>
+        <w:t xml:space="preserve">直觉 </w:t>
+      </w:r>
+      <w:r>
+        <w:rPr>
+          <w:rFonts w:ascii="宋体" w:eastAsia="宋体" w:hAnsi="宋体" w:hint="eastAsia"/>
+        </w:rPr>
+        <w:t>如果考虑它们的极限行为，我们可以从本节的方程中提取一些良好的直觉。</w:t>
+      </w:r>
+      <w:r>
+        <w:rPr>
+          <w:rFonts w:ascii="宋体" w:eastAsia="宋体" w:hAnsi="宋体"/>
+        </w:rPr>
+        <w:t>对于深水</w:t>
+      </w:r>
+      <w:r>
+        <w:rPr>
+          <w:rFonts w:ascii="宋体" w:eastAsia="宋体" w:hAnsi="宋体" w:hint="eastAsia"/>
+        </w:rPr>
+        <w:t>(</w:t>
+      </w:r>
+      <m:oMath>
+        <m:r>
+          <w:rPr>
+            <w:rFonts w:ascii="Cambria Math" w:eastAsia="宋体" w:hAnsi="Cambria Math"/>
+          </w:rPr>
+          <m:t>kh≫1</m:t>
+        </m:r>
+      </m:oMath>
+      <w:r>
+        <w:rPr>
+          <w:rFonts w:ascii="宋体" w:eastAsia="宋体" w:hAnsi="宋体"/>
+        </w:rPr>
+        <w:t>)</w:t>
+      </w:r>
+      <w:r>
+        <w:rPr>
+          <w:rFonts w:ascii="宋体" w:eastAsia="宋体" w:hAnsi="宋体"/>
+        </w:rPr>
+        <w:t>中的重力波</w:t>
+      </w:r>
+      <w:r>
+        <w:rPr>
+          <w:rFonts w:ascii="宋体" w:eastAsia="宋体" w:hAnsi="宋体" w:hint="eastAsia"/>
+        </w:rPr>
+        <w:t>(</w:t>
+      </w:r>
+      <m:oMath>
+        <m:r>
+          <w:rPr>
+            <w:rFonts w:ascii="Cambria Math" w:eastAsia="宋体" w:hAnsi="Cambria Math"/>
+          </w:rPr>
+          <m:t>ρg≫σ</m:t>
+        </m:r>
+      </m:oMath>
+      <w:r>
+        <w:rPr>
+          <w:rFonts w:ascii="宋体" w:eastAsia="宋体" w:hAnsi="宋体"/>
+        </w:rPr>
+        <w:t>)</w:t>
+      </w:r>
+      <w:r>
+        <w:rPr>
+          <w:rFonts w:ascii="宋体" w:eastAsia="宋体" w:hAnsi="宋体"/>
+        </w:rPr>
+        <w:t>，较长的波比较短的波传播得更快</w:t>
+      </w:r>
+      <w:r>
+        <w:rPr>
+          <w:rFonts w:ascii="宋体" w:eastAsia="宋体" w:hAnsi="宋体" w:hint="eastAsia"/>
+        </w:rPr>
+        <w:t>.</w:t>
+      </w:r>
+      <w:r>
+        <w:rPr>
+          <w:rFonts w:ascii="宋体" w:eastAsia="宋体" w:hAnsi="宋体"/>
+        </w:rPr>
+        <w:t>我们倾向于在飞溅的外边缘看到长波，而短波则滞后</w:t>
+      </w:r>
+      <w:r>
+        <w:rPr>
+          <w:rFonts w:ascii="宋体" w:eastAsia="宋体" w:hAnsi="宋体" w:hint="eastAsia"/>
+        </w:rPr>
+        <w:t>.</w:t>
+      </w:r>
+      <w:r>
+        <w:rPr>
+          <w:rFonts w:ascii="宋体" w:eastAsia="宋体" w:hAnsi="宋体"/>
+        </w:rPr>
+        <w:t>此外，相速度等于群速度的两倍，因此波峰实际上超出了其能量，并产生了波峰在飞溅的外边缘消失的效果</w:t>
+      </w:r>
+      <w:r>
+        <w:rPr>
+          <w:rFonts w:ascii="宋体" w:eastAsia="宋体" w:hAnsi="宋体" w:hint="eastAsia"/>
+        </w:rPr>
+        <w:t>.</w:t>
+      </w:r>
+      <w:r>
+        <w:rPr>
+          <w:rFonts w:ascii="宋体" w:eastAsia="宋体" w:hAnsi="宋体"/>
+        </w:rPr>
+        <w:t>在中等水深处，</w:t>
+      </w:r>
+      <m:oMath>
+        <m:sSub>
+          <m:sSubPr>
+            <m:ctrlPr>
+              <w:rPr>
+                <w:rFonts w:ascii="Cambria Math" w:eastAsia="宋体" w:hAnsi="Cambria Math"/>
+                <w:i/>
+              </w:rPr>
+            </m:ctrlPr>
+          </m:sSubPr>
+          <m:e>
+            <m:r>
+              <w:rPr>
+                <w:rFonts w:ascii="Cambria Math" w:eastAsia="宋体" w:hAnsi="Cambria Math"/>
+              </w:rPr>
+              <m:t>c</m:t>
+            </m:r>
+          </m:e>
+          <m:sub>
+            <m:r>
+              <w:rPr>
+                <w:rFonts w:ascii="Cambria Math" w:eastAsia="宋体" w:hAnsi="Cambria Math"/>
+              </w:rPr>
+              <m:t>p</m:t>
+            </m:r>
+          </m:sub>
+        </m:sSub>
+      </m:oMath>
+      <w:r>
+        <w:rPr>
+          <w:rFonts w:ascii="宋体" w:eastAsia="宋体" w:hAnsi="宋体"/>
+        </w:rPr>
+        <w:t>随着深度的减小而减慢，而</w:t>
+      </w:r>
+      <m:oMath>
+        <m:sSub>
+          <m:sSubPr>
+            <m:ctrlPr>
+              <w:rPr>
+                <w:rFonts w:ascii="Cambria Math" w:eastAsia="宋体" w:hAnsi="Cambria Math"/>
+                <w:i/>
+              </w:rPr>
+            </m:ctrlPr>
+          </m:sSubPr>
+          <m:e>
+            <m:r>
+              <w:rPr>
+                <w:rFonts w:ascii="Cambria Math" w:eastAsia="宋体" w:hAnsi="Cambria Math"/>
+              </w:rPr>
+              <m:t>c</m:t>
+            </m:r>
+          </m:e>
+          <m:sub>
+            <m:r>
+              <w:rPr>
+                <w:rFonts w:ascii="Cambria Math" w:eastAsia="宋体" w:hAnsi="Cambria Math"/>
+              </w:rPr>
+              <m:t>g</m:t>
+            </m:r>
+          </m:sub>
+        </m:sSub>
+      </m:oMath>
+      <w:r>
+        <w:rPr>
+          <w:rFonts w:ascii="宋体" w:eastAsia="宋体" w:hAnsi="宋体"/>
+        </w:rPr>
+        <w:t>加快，直到它们最终在浅水</w:t>
+      </w:r>
+      <w:r>
+        <w:rPr>
+          <w:rFonts w:ascii="宋体" w:eastAsia="宋体" w:hAnsi="宋体" w:hint="eastAsia"/>
+        </w:rPr>
+        <w:t>(</w:t>
+      </w:r>
+      <m:oMath>
+        <m:r>
+          <w:rPr>
+            <w:rFonts w:ascii="Cambria Math" w:eastAsia="宋体" w:hAnsi="Cambria Math"/>
+          </w:rPr>
+          <m:t>kh</m:t>
+        </m:r>
+        <m:r>
+          <w:rPr>
+            <w:rFonts w:ascii="Cambria Math" w:eastAsia="宋体" w:hAnsi="Cambria Math"/>
+          </w:rPr>
+          <m:t>≪</m:t>
+        </m:r>
+        <m:r>
+          <w:rPr>
+            <w:rFonts w:ascii="Cambria Math" w:eastAsia="宋体" w:hAnsi="Cambria Math"/>
+          </w:rPr>
+          <m:t>1</m:t>
+        </m:r>
+      </m:oMath>
+      <w:r>
+        <w:rPr>
+          <w:rFonts w:ascii="宋体" w:eastAsia="宋体" w:hAnsi="宋体"/>
+        </w:rPr>
+        <w:t>)</w:t>
+      </w:r>
+      <w:r>
+        <w:rPr>
+          <w:rFonts w:ascii="宋体" w:eastAsia="宋体" w:hAnsi="宋体"/>
+        </w:rPr>
+        <w:t>中变得相等时，所有波长以恒定速度</w:t>
+      </w:r>
+      <m:oMath>
+        <m:sSub>
+          <m:sSubPr>
+            <m:ctrlPr>
+              <w:rPr>
+                <w:rFonts w:ascii="Cambria Math" w:eastAsia="宋体" w:hAnsi="Cambria Math"/>
+                <w:i/>
+              </w:rPr>
+            </m:ctrlPr>
+          </m:sSubPr>
+          <m:e>
+            <m:r>
+              <w:rPr>
+                <w:rFonts w:ascii="Cambria Math" w:eastAsia="宋体" w:hAnsi="Cambria Math"/>
+              </w:rPr>
+              <m:t>c</m:t>
+            </m:r>
+          </m:e>
+          <m:sub>
+            <m:r>
+              <w:rPr>
+                <w:rFonts w:ascii="Cambria Math" w:eastAsia="宋体" w:hAnsi="Cambria Math"/>
+              </w:rPr>
+              <m:t>g</m:t>
+            </m:r>
+          </m:sub>
+        </m:sSub>
+        <m:r>
+          <w:rPr>
+            <w:rFonts w:ascii="Cambria Math" w:eastAsia="宋体" w:hAnsi="Cambria Math"/>
+          </w:rPr>
+          <m:t>=</m:t>
+        </m:r>
+        <m:rad>
+          <m:radPr>
+            <m:degHide m:val="1"/>
+            <m:ctrlPr>
+              <w:rPr>
+                <w:rFonts w:ascii="Cambria Math" w:eastAsia="宋体" w:hAnsi="Cambria Math"/>
+                <w:i/>
+              </w:rPr>
+            </m:ctrlPr>
+          </m:radPr>
+          <m:deg/>
+          <m:e>
+            <m:r>
+              <w:rPr>
+                <w:rFonts w:ascii="Cambria Math" w:eastAsia="宋体" w:hAnsi="Cambria Math"/>
+              </w:rPr>
+              <m:t>gh</m:t>
+            </m:r>
+          </m:e>
+        </m:rad>
+      </m:oMath>
+      <w:r>
+        <w:rPr>
+          <w:rFonts w:ascii="宋体" w:eastAsia="宋体" w:hAnsi="宋体"/>
+        </w:rPr>
+        <w:t>传播</w:t>
+      </w:r>
+      <w:r>
+        <w:rPr>
+          <w:rFonts w:ascii="宋体" w:eastAsia="宋体" w:hAnsi="宋体" w:hint="eastAsia"/>
+        </w:rPr>
+        <w:t>.</w:t>
+      </w:r>
+    </w:p>
+    <w:p>
+      <w:pPr>
+        <w:rPr>
+          <w:rFonts w:ascii="宋体" w:eastAsia="宋体" w:hAnsi="宋体"/>
+        </w:rPr>
+      </w:pPr>
+      <w:r>
+        <w:rPr>
+          <w:rFonts w:ascii="宋体" w:eastAsia="宋体" w:hAnsi="宋体"/>
+        </w:rPr>
+        <w:tab/>
+      </w:r>
+      <w:r>
+        <w:rPr>
+          <w:rFonts w:ascii="宋体" w:eastAsia="宋体" w:hAnsi="宋体" w:hint="eastAsia"/>
+        </w:rPr>
+        <w:t>对于毛细波</w:t>
+      </w:r>
+      <w:r>
+        <w:rPr>
+          <w:rFonts w:ascii="宋体" w:eastAsia="宋体" w:hAnsi="宋体" w:hint="eastAsia"/>
+        </w:rPr>
+        <w:t>(</w:t>
+      </w:r>
+      <m:oMath>
+        <m:r>
+          <w:rPr>
+            <w:rFonts w:ascii="Cambria Math" w:eastAsia="宋体" w:hAnsi="Cambria Math"/>
+          </w:rPr>
+          <m:t>ρg</m:t>
+        </m:r>
+        <m:r>
+          <w:rPr>
+            <w:rFonts w:ascii="Cambria Math" w:eastAsia="宋体" w:hAnsi="Cambria Math"/>
+          </w:rPr>
+          <m:t>≪</m:t>
+        </m:r>
+        <m:r>
+          <w:rPr>
+            <w:rFonts w:ascii="Cambria Math" w:eastAsia="宋体" w:hAnsi="Cambria Math"/>
+          </w:rPr>
+          <m:t>σ</m:t>
+        </m:r>
+      </m:oMath>
+      <w:r>
+        <w:rPr>
+          <w:rFonts w:ascii="宋体" w:eastAsia="宋体" w:hAnsi="宋体"/>
+        </w:rPr>
+        <w:t>)</w:t>
+      </w:r>
+      <w:r>
+        <w:rPr>
+          <w:rFonts w:ascii="宋体" w:eastAsia="宋体" w:hAnsi="宋体"/>
+        </w:rPr>
+        <w:t>，几乎只发生在深水/高波数模式</w:t>
+      </w:r>
+      <m:oMath>
+        <m:r>
+          <w:rPr>
+            <w:rFonts w:ascii="Cambria Math" w:eastAsia="宋体" w:hAnsi="Cambria Math"/>
+          </w:rPr>
+          <m:t>kh</m:t>
+        </m:r>
+        <m:r>
+          <w:rPr>
+            <w:rFonts w:ascii="Cambria Math" w:eastAsia="宋体" w:hAnsi="Cambria Math"/>
+          </w:rPr>
+          <m:t>≫</m:t>
+        </m:r>
+        <m:r>
+          <w:rPr>
+            <w:rFonts w:ascii="Cambria Math" w:eastAsia="宋体" w:hAnsi="Cambria Math"/>
+          </w:rPr>
+          <m:t>1</m:t>
+        </m:r>
+      </m:oMath>
+      <w:r>
+        <w:rPr>
+          <w:rFonts w:ascii="宋体" w:eastAsia="宋体" w:hAnsi="宋体"/>
+        </w:rPr>
+        <w:t>1中，短波长的传播比长波长的传播快</w:t>
+      </w:r>
+      <w:r>
+        <w:rPr>
+          <w:rFonts w:ascii="宋体" w:eastAsia="宋体" w:hAnsi="宋体" w:hint="eastAsia"/>
+        </w:rPr>
+        <w:t>.</w:t>
+      </w:r>
+      <w:r>
+        <w:rPr>
+          <w:rFonts w:ascii="宋体" w:eastAsia="宋体" w:hAnsi="宋体"/>
+        </w:rPr>
+        <w:t>因此，以表面张力为主的小飞溅物在外边缘的波长较短</w:t>
+      </w:r>
+      <w:r>
+        <w:rPr>
+          <w:rFonts w:ascii="宋体" w:eastAsia="宋体" w:hAnsi="宋体" w:hint="eastAsia"/>
+        </w:rPr>
+        <w:t>.</w:t>
+      </w:r>
+      <w:r>
+        <w:rPr>
+          <w:rFonts w:ascii="宋体" w:eastAsia="宋体" w:hAnsi="宋体"/>
+        </w:rPr>
+        <w:t>相速度仅是群速度的三分之二，因此能量超过波峰，从而在飞溅的外边缘产生了波化的波效果</w:t>
+      </w:r>
+      <w:r>
+        <w:rPr>
+          <w:rFonts w:ascii="宋体" w:eastAsia="宋体" w:hAnsi="宋体" w:hint="eastAsia"/>
+        </w:rPr>
+        <w:t>.</w:t>
+      </w:r>
+      <w:r>
+        <w:rPr>
+          <w:rFonts w:ascii="宋体" w:eastAsia="宋体" w:hAnsi="宋体"/>
+        </w:rPr>
+        <w:t>所有这些定性作用都可以在我们的结果中看到</w:t>
+      </w:r>
+      <w:r>
+        <w:rPr>
+          <w:rFonts w:ascii="宋体" w:eastAsia="宋体" w:hAnsi="宋体" w:hint="eastAsia"/>
+        </w:rPr>
+        <w:t>.</w:t>
+      </w:r>
+    </w:p>
+    <w:p>
+      <w:pPr>
+        <w:rPr>
+          <w:rFonts w:ascii="宋体" w:eastAsia="宋体" w:hAnsi="宋体"/>
+        </w:rPr>
+      </w:pPr>
+    </w:p>
+    <w:p>
+      <w:pPr>
+        <w:rPr>
+          <w:rFonts w:ascii="宋体" w:eastAsia="宋体" w:hAnsi="宋体"/>
+        </w:rPr>
+      </w:pPr>
+      <w:r>
+        <w:rPr>
+          <w:rFonts w:ascii="宋体" w:eastAsia="宋体" w:hAnsi="宋体" w:hint="eastAsia"/>
+        </w:rPr>
+        <w:t>3.2</w:t>
+      </w:r>
+      <w:r>
+        <w:rPr>
+          <w:rFonts w:ascii="宋体" w:eastAsia="宋体" w:hAnsi="宋体"/>
+        </w:rPr>
+        <w:t xml:space="preserve"> </w:t>
+      </w:r>
+      <w:r>
+        <w:rPr>
+          <w:rFonts w:ascii="宋体" w:eastAsia="宋体" w:hAnsi="宋体" w:hint="eastAsia"/>
+        </w:rPr>
+        <w:t>波包(</w:t>
+      </w:r>
+      <w:r>
+        <w:rPr>
+          <w:rFonts w:ascii="宋体" w:eastAsia="宋体" w:hAnsi="宋体"/>
+        </w:rPr>
+        <w:t>Wave packets)</w:t>
+      </w:r>
+    </w:p>
+    <w:p>
+      <w:pPr>
+        <w:rPr>
+          <w:rFonts w:ascii="宋体" w:eastAsia="宋体" w:hAnsi="宋体"/>
+        </w:rPr>
+      </w:pPr>
+      <w:r>
+        <w:rPr>
+          <w:rFonts w:ascii="宋体" w:eastAsia="宋体" w:hAnsi="宋体"/>
+        </w:rPr>
+        <w:tab/>
+      </w:r>
+      <w:r>
+        <w:rPr>
+          <w:rFonts w:ascii="宋体" w:eastAsia="宋体" w:hAnsi="宋体" w:hint="eastAsia"/>
+        </w:rPr>
+        <w:t>在本文中，而不是使用无限长的波列进行计算</w:t>
+      </w:r>
+      <w:r>
+        <w:rPr>
+          <w:rFonts w:ascii="宋体" w:eastAsia="宋体" w:hAnsi="宋体"/>
+        </w:rPr>
+        <w:t>[</w:t>
+      </w:r>
+      <w:proofErr w:type="spellStart"/>
+      <w:r>
+        <w:rPr>
+          <w:rFonts w:ascii="宋体" w:eastAsia="宋体" w:hAnsi="宋体"/>
+        </w:rPr>
+        <w:t>Mastin</w:t>
+      </w:r>
+      <w:proofErr w:type="spellEnd"/>
+      <w:r>
+        <w:rPr>
+          <w:rFonts w:ascii="宋体" w:eastAsia="宋体" w:hAnsi="宋体"/>
+        </w:rPr>
+        <w:t>等</w:t>
+      </w:r>
+      <w:r>
+        <w:rPr>
+          <w:rFonts w:ascii="宋体" w:eastAsia="宋体" w:hAnsi="宋体" w:hint="eastAsia"/>
+        </w:rPr>
+        <w:t>人</w:t>
+      </w:r>
+      <w:r>
+        <w:rPr>
+          <w:rFonts w:ascii="宋体" w:eastAsia="宋体" w:hAnsi="宋体"/>
+        </w:rPr>
+        <w:t>1987]或单波峰[</w:t>
+      </w:r>
+      <w:proofErr w:type="spellStart"/>
+      <w:r>
+        <w:rPr>
+          <w:rFonts w:ascii="宋体" w:eastAsia="宋体" w:hAnsi="宋体"/>
+        </w:rPr>
+        <w:t>Yuksel</w:t>
+      </w:r>
+      <w:proofErr w:type="spellEnd"/>
+      <w:r>
+        <w:rPr>
+          <w:rFonts w:ascii="宋体" w:eastAsia="宋体" w:hAnsi="宋体"/>
+        </w:rPr>
+        <w:t>等</w:t>
+      </w:r>
+      <w:r>
+        <w:rPr>
+          <w:rFonts w:ascii="宋体" w:eastAsia="宋体" w:hAnsi="宋体" w:hint="eastAsia"/>
+        </w:rPr>
+        <w:t>人</w:t>
+      </w:r>
+      <w:r>
+        <w:rPr>
+          <w:rFonts w:ascii="宋体" w:eastAsia="宋体" w:hAnsi="宋体"/>
+        </w:rPr>
+        <w:t>2007]，我们想传播局部波包</w:t>
+      </w:r>
+      <w:r>
+        <w:rPr>
+          <w:rFonts w:ascii="宋体" w:eastAsia="宋体" w:hAnsi="宋体" w:hint="eastAsia"/>
+        </w:rPr>
+        <w:t>.</w:t>
+      </w:r>
+      <w:r>
+        <w:rPr>
+          <w:rFonts w:ascii="宋体" w:eastAsia="宋体" w:hAnsi="宋体"/>
+        </w:rPr>
+        <w:t>每个波包将代表相似波长的集合，并且它将覆盖比单个波峰更大的空间区域</w:t>
+      </w:r>
+      <w:r>
+        <w:rPr>
+          <w:rFonts w:ascii="宋体" w:eastAsia="宋体" w:hAnsi="宋体" w:hint="eastAsia"/>
+        </w:rPr>
+        <w:t>.</w:t>
+      </w:r>
+      <w:r>
+        <w:rPr>
+          <w:rFonts w:ascii="宋体" w:eastAsia="宋体" w:hAnsi="宋体"/>
+        </w:rPr>
+        <w:t>这种策略将使我们能够用单个计算元素同时表示长波列，使波与动态变化的环境相互作用，并服从艾里波理论描述的定性行为</w:t>
+      </w:r>
+      <w:r>
+        <w:rPr>
+          <w:rFonts w:ascii="宋体" w:eastAsia="宋体" w:hAnsi="宋体" w:hint="eastAsia"/>
+        </w:rPr>
+        <w:t>.</w:t>
       </w:r>
     </w:p>
     <w:p>
@@ -2235,7 +3830,7 @@
     </w:rPrDefault>
     <w:pPrDefault/>
   </w:docDefaults>
-  <w:latentStyles w:defLockedState="0" w:defUIPriority="99" w:defSemiHidden="0" w:defUnhideWhenUsed="0" w:defQFormat="0" w:count="377">
+  <w:latentStyles w:defLockedState="0" w:defUIPriority="99" w:defSemiHidden="0" w:defUnhideWhenUsed="0" w:defQFormat="0" w:count="376">
     <w:lsdException w:name="Normal" w:uiPriority="0" w:qFormat="1"/>
     <w:lsdException w:name="heading 1" w:uiPriority="9" w:qFormat="1"/>
     <w:lsdException w:name="heading 2" w:semiHidden="1" w:uiPriority="9" w:unhideWhenUsed="1" w:qFormat="1"/>
@@ -2612,7 +4207,6 @@
     <w:lsdException w:name="Hashtag" w:semiHidden="1" w:unhideWhenUsed="1"/>
     <w:lsdException w:name="Unresolved Mention" w:semiHidden="1" w:unhideWhenUsed="1"/>
     <w:lsdException w:name="Smart Link" w:semiHidden="1" w:unhideWhenUsed="1"/>
-    <w:lsdException w:name="Smart Link Error" w:semiHidden="1" w:unhideWhenUsed="1"/>
   </w:latentStyles>
   <w:style w:type="paragraph" w:default="1" w:styleId="a">
     <w:name w:val="Normal"/>

</xml_diff>